<commit_message>
Change line in report
</commit_message>
<xml_diff>
--- a/Reports/Report1.1.docx
+++ b/Reports/Report1.1.docx
@@ -397,7 +397,7 @@
           <w:szCs w:val="32"/>
           <w14:ligatures w14:val="none"/>
         </w:rPr>
-        <w:t>Student</w:t>
+        <w:t xml:space="preserve">   </w:t>
       </w:r>
       <w:r>
         <w:rPr>
@@ -408,7 +408,29 @@
           <w:szCs w:val="32"/>
           <w14:ligatures w14:val="none"/>
         </w:rPr>
-        <w:t xml:space="preserve">:  </w:t>
+        <w:t>Student</w:t>
+      </w:r>
+      <w:r>
+        <w:rPr>
+          <w:rFonts w:ascii="Times New Roman" w:eastAsia="Times New Roman" w:hAnsi="Times New Roman" w:cs="Times New Roman"/>
+          <w:color w:val="000000"/>
+          <w:kern w:val="0"/>
+          <w:sz w:val="32"/>
+          <w:szCs w:val="32"/>
+          <w14:ligatures w14:val="none"/>
+        </w:rPr>
+        <w:t>:</w:t>
+      </w:r>
+      <w:r>
+        <w:rPr>
+          <w:rFonts w:ascii="Times New Roman" w:eastAsia="Times New Roman" w:hAnsi="Times New Roman" w:cs="Times New Roman"/>
+          <w:color w:val="000000"/>
+          <w:kern w:val="0"/>
+          <w:sz w:val="32"/>
+          <w:szCs w:val="32"/>
+          <w14:ligatures w14:val="none"/>
+        </w:rPr>
+        <w:t xml:space="preserve"> </w:t>
       </w:r>
       <w:r>
         <w:rPr>
@@ -687,15 +709,7 @@
           <w:kern w:val="0"/>
           <w14:ligatures w14:val="none"/>
         </w:rPr>
-        <w:t>microcontroller using the STDIO library. This allows data exchange between the microcontroller and a compute</w:t>
-      </w:r>
-      <w:r>
-        <w:rPr>
-          <w:rFonts w:ascii="Times New Roman" w:eastAsia="Times New Roman" w:hAnsi="Times New Roman" w:cs="Times New Roman"/>
-          <w:kern w:val="0"/>
-          <w14:ligatures w14:val="none"/>
-        </w:rPr>
-        <w:t>r.</w:t>
+        <w:t xml:space="preserve">microcontroller using the STDIO library. </w:t>
       </w:r>
     </w:p>
     <w:p>
@@ -2145,8 +2159,10 @@
           <w:sz w:val="28"/>
           <w:szCs w:val="28"/>
         </w:rPr>
-        <w:t>Scheme bloc și algoritm</w:t>
-      </w:r>
+        <w:t>Schematic diagrams</w:t>
+      </w:r>
+      <w:bookmarkStart w:id="0" w:name="_GoBack"/>
+      <w:bookmarkEnd w:id="0"/>
     </w:p>
     <w:p>
       <w:pPr>
@@ -2181,6 +2197,7 @@
       <w:r>
         <w:rPr>
           <w:rFonts w:ascii="Times New Roman" w:hAnsi="Times New Roman" w:cs="Times New Roman"/>
+          <w:noProof/>
         </w:rPr>
         <w:drawing>
           <wp:inline distT="0" distB="0" distL="0" distR="0" wp14:anchorId="7E2B9B1E" wp14:editId="55B3D924">
@@ -2455,7 +2472,7 @@
       <w:r>
         <w:rPr>
           <w:rFonts w:ascii="Times New Roman" w:hAnsi="Times New Roman" w:cs="Times New Roman"/>
-          <w:lang w:val="ro-RO"/>
+          <w:noProof/>
         </w:rPr>
         <w:drawing>
           <wp:inline distT="0" distB="0" distL="0" distR="0" wp14:anchorId="3D6E825C" wp14:editId="06F1D265">
@@ -2716,7 +2733,7 @@
       <w:r>
         <w:rPr>
           <w:rFonts w:ascii="Times New Roman" w:hAnsi="Times New Roman" w:cs="Times New Roman"/>
-          <w:lang w:val="ro-RO"/>
+          <w:noProof/>
         </w:rPr>
         <w:drawing>
           <wp:inline distT="0" distB="0" distL="0" distR="0" wp14:anchorId="24689A32" wp14:editId="2CC632C0">
@@ -3268,8 +3285,6 @@
       <w:r>
         <w:t>usage with mobile app.</w:t>
       </w:r>
-      <w:bookmarkStart w:id="0" w:name="_GoBack"/>
-      <w:bookmarkEnd w:id="0"/>
     </w:p>
     <w:p>
       <w:pPr>
@@ -15065,7 +15080,7 @@
 </file>
 
 <file path=customXml/itemProps1.xml><?xml version="1.0" encoding="utf-8"?>
-<ds:datastoreItem xmlns:ds="http://schemas.openxmlformats.org/officeDocument/2006/customXml" ds:itemID="{000C6DB1-0901-43E1-AD11-6DFAF7190273}">
+<ds:datastoreItem xmlns:ds="http://schemas.openxmlformats.org/officeDocument/2006/customXml" ds:itemID="{9BFBE6FE-86F8-4F40-9CCA-0B0E156DDFB1}">
   <ds:schemaRefs>
     <ds:schemaRef ds:uri="http://schemas.openxmlformats.org/officeDocument/2006/bibliography"/>
   </ds:schemaRefs>

</xml_diff>

<commit_message>
Do changes on report
</commit_message>
<xml_diff>
--- a/Reports/Report1.1.docx
+++ b/Reports/Report1.1.docx
@@ -1942,10 +1942,10 @@
           <w:noProof/>
         </w:rPr>
         <w:drawing>
-          <wp:inline distT="0" distB="0" distL="0" distR="0" wp14:anchorId="7C34C628" wp14:editId="66DBBD93">
-            <wp:extent cx="1533739" cy="4239217"/>
-            <wp:effectExtent l="0" t="0" r="9525" b="9525"/>
-            <wp:docPr id="5" name="Picture 5"/>
+          <wp:inline distT="0" distB="0" distL="0" distR="0">
+            <wp:extent cx="1188720" cy="2590800"/>
+            <wp:effectExtent l="0" t="0" r="0" b="0"/>
+            <wp:docPr id="2" name="Picture 2"/>
             <wp:cNvGraphicFramePr>
               <a:graphicFrameLocks xmlns:a="http://schemas.openxmlformats.org/drawingml/2006/main" noChangeAspect="1"/>
             </wp:cNvGraphicFramePr>
@@ -1953,23 +1953,36 @@
               <a:graphicData uri="http://schemas.openxmlformats.org/drawingml/2006/picture">
                 <pic:pic xmlns:pic="http://schemas.openxmlformats.org/drawingml/2006/picture">
                   <pic:nvPicPr>
-                    <pic:cNvPr id="1" name=""/>
-                    <pic:cNvPicPr/>
+                    <pic:cNvPr id="0" name="Picture 1"/>
+                    <pic:cNvPicPr>
+                      <a:picLocks noChangeAspect="1" noChangeArrowheads="1"/>
+                    </pic:cNvPicPr>
                   </pic:nvPicPr>
                   <pic:blipFill>
-                    <a:blip r:embed="rId7"/>
+                    <a:blip r:embed="rId7">
+                      <a:extLst>
+                        <a:ext uri="{28A0092B-C50C-407E-A947-70E740481C1C}">
+                          <a14:useLocalDpi xmlns:a14="http://schemas.microsoft.com/office/drawing/2010/main" val="0"/>
+                        </a:ext>
+                      </a:extLst>
+                    </a:blip>
+                    <a:srcRect/>
                     <a:stretch>
                       <a:fillRect/>
                     </a:stretch>
                   </pic:blipFill>
-                  <pic:spPr>
+                  <pic:spPr bwMode="auto">
                     <a:xfrm>
                       <a:off x="0" y="0"/>
-                      <a:ext cx="1533739" cy="4239217"/>
+                      <a:ext cx="1188720" cy="2590800"/>
                     </a:xfrm>
                     <a:prstGeom prst="rect">
                       <a:avLst/>
                     </a:prstGeom>
+                    <a:noFill/>
+                    <a:ln>
+                      <a:noFill/>
+                    </a:ln>
                   </pic:spPr>
                 </pic:pic>
               </a:graphicData>
@@ -2161,8 +2174,6 @@
         </w:rPr>
         <w:t>Schematic diagrams</w:t>
       </w:r>
-      <w:bookmarkStart w:id="0" w:name="_GoBack"/>
-      <w:bookmarkEnd w:id="0"/>
     </w:p>
     <w:p>
       <w:pPr>
@@ -2472,13 +2483,13 @@
       <w:r>
         <w:rPr>
           <w:rFonts w:ascii="Times New Roman" w:hAnsi="Times New Roman" w:cs="Times New Roman"/>
-          <w:noProof/>
+          <w:lang w:val="ro-RO"/>
         </w:rPr>
         <w:drawing>
-          <wp:inline distT="0" distB="0" distL="0" distR="0" wp14:anchorId="3D6E825C" wp14:editId="06F1D265">
-            <wp:extent cx="5943600" cy="4312920"/>
+          <wp:inline distT="0" distB="0" distL="0" distR="0" wp14:anchorId="61D86A7E" wp14:editId="5A3FE407">
+            <wp:extent cx="5943600" cy="3602990"/>
             <wp:effectExtent l="0" t="0" r="0" b="0"/>
-            <wp:docPr id="8" name="Picture 8"/>
+            <wp:docPr id="3" name="Picture 3"/>
             <wp:cNvGraphicFramePr>
               <a:graphicFrameLocks xmlns:a="http://schemas.openxmlformats.org/drawingml/2006/main" noChangeAspect="1"/>
             </wp:cNvGraphicFramePr>
@@ -2498,7 +2509,7 @@
                   <pic:spPr>
                     <a:xfrm>
                       <a:off x="0" y="0"/>
-                      <a:ext cx="5943600" cy="4312920"/>
+                      <a:ext cx="5943600" cy="3602990"/>
                     </a:xfrm>
                     <a:prstGeom prst="rect">
                       <a:avLst/>
@@ -2510,6 +2521,8 @@
           </wp:inline>
         </w:drawing>
       </w:r>
+      <w:bookmarkStart w:id="0" w:name="_GoBack"/>
+      <w:bookmarkEnd w:id="0"/>
     </w:p>
     <w:p>
       <w:pPr>
@@ -3309,6 +3322,9 @@
       <w:pPr>
         <w:pStyle w:val="NormalWeb"/>
       </w:pPr>
+      <w:r>
+        <w:t>For this report some of the text has been generated with the help of ChatGPT.</w:t>
+      </w:r>
     </w:p>
     <w:p>
       <w:pPr>
@@ -15080,7 +15096,7 @@
 </file>
 
 <file path=customXml/itemProps1.xml><?xml version="1.0" encoding="utf-8"?>
-<ds:datastoreItem xmlns:ds="http://schemas.openxmlformats.org/officeDocument/2006/customXml" ds:itemID="{9BFBE6FE-86F8-4F40-9CCA-0B0E156DDFB1}">
+<ds:datastoreItem xmlns:ds="http://schemas.openxmlformats.org/officeDocument/2006/customXml" ds:itemID="{7912F0EF-3B81-4928-9A8A-905C61244780}">
   <ds:schemaRefs>
     <ds:schemaRef ds:uri="http://schemas.openxmlformats.org/officeDocument/2006/bibliography"/>
   </ds:schemaRefs>

</xml_diff>